<commit_message>
Atualização - Melhoria de IT
</commit_message>
<xml_diff>
--- a/IT- Setor de TI/IT-003-Configuração do computador.docx
+++ b/IT- Setor de TI/IT-003-Configuração do computador.docx
@@ -740,6 +740,19 @@
                 <w:rtl w:val="0"/>
               </w:rPr>
               <w:t xml:space="preserve">12) Configurar o telefone(bina);</w:t>
+            </w:r>
+          </w:p>
+          <w:p>
+            <w:pPr>
+              <w:spacing w:line="360" w:lineRule="auto"/>
+              <w:jc w:val="both"/>
+              <w:rPr/>
+            </w:pPr>
+            <w:r>
+              <w:rPr>
+                <w:rtl w:val="0"/>
+              </w:rPr>
+              <w:t xml:space="preserve">13) Configurar o telefone(voip);</w:t>
             </w:r>
           </w:p>
           <w:p>
@@ -3645,7 +3658,7 @@
 
 <file path=customXML/item1.xml><?xml version="1.0" encoding="utf-8"?>
 <go:gDocsCustomXmlDataStorage xmlns:go="http://customooxmlschemas.google.com/" xmlns:r="http://schemas.openxmlformats.org/officeDocument/2006/relationships">
-  <go:docsCustomData xmlns:go="http://customooxmlschemas.google.com/" roundtripDataSignature="AMtx7miL5mbop+DZ4GwI+LndfCY1ICYATg==">AMUW2mWYSUkFyNwl4cnQKHqpjg3D/7vLqJ22sEa13Kndq7vL7er9MW9Sojzk9V/Pj7OsOuQPKJa1LmUF/o8z6LchnpIqNmd5SBtLi28CZCv/oqjJJGr9UrS3KUJ7JNjU93D5hOK0nTh0</go:docsCustomData>
+  <go:docsCustomData xmlns:go="http://customooxmlschemas.google.com/" roundtripDataSignature="AMtx7miL5mbop+DZ4GwI+LndfCY1ICYATg==">AMUW2mVaGWkKHcHi63KT+g4jMtAE7Gb+9/j2ZE0fXwiknQeamEASecH5KVTqV4IPdc0ZzZ4vRWOVxczgSIGSTN4RGPObKNaP7A9VvXeUArZPfFscCfzrkRcQMK1MsJnifCvFIRXmFrra</go:docsCustomData>
 </go:gDocsCustomXmlDataStorage>
 </file>
 

</xml_diff>